<commit_message>
Overall system as well as Person, Admin and User class diagram
</commit_message>
<xml_diff>
--- a/Deliverable3version1.docx
+++ b/Deliverable3version1.docx
@@ -12,7 +12,7 @@
       <w:r>
         <w:rPr>
           <w:noProof/>
-          <w:lang w:eastAsia="en-IN"/>
+          <w:lang w:val="en-CA" w:eastAsia="en-CA"/>
         </w:rPr>
         <w:drawing>
           <wp:inline distT="0" distB="0" distL="0" distR="0">
@@ -1393,18 +1393,88 @@
     </w:p>
     <w:p/>
     <w:p/>
-    <w:p>
-      <w:r>
-        <w:br w:type="page"/>
-      </w:r>
-    </w:p>
+    <w:p/>
+    <w:p/>
+    <w:p/>
+    <w:p/>
+    <w:p/>
+    <w:p/>
+    <w:p/>
+    <w:p/>
+    <w:p/>
+    <w:p/>
+    <w:p/>
+    <w:p/>
+    <w:p/>
+    <w:p/>
+    <w:p/>
+    <w:p/>
+    <w:p/>
+    <w:p/>
+    <w:p/>
+    <w:p/>
+    <w:p/>
+    <w:p/>
+    <w:p/>
+    <w:p/>
+    <w:p/>
     <w:p>
       <w:pPr>
         <w:pStyle w:val="Heading1"/>
       </w:pPr>
       <w:bookmarkStart w:id="2" w:name="_Toc444428912"/>
       <w:r>
+        <w:rPr>
+          <w:noProof/>
+          <w:lang w:val="en-CA" w:eastAsia="en-CA"/>
+        </w:rPr>
         <w:lastRenderedPageBreak/>
+        <w:drawing>
+          <wp:anchor distT="0" distB="0" distL="114300" distR="114300" simplePos="0" relativeHeight="251658240" behindDoc="0" locked="0" layoutInCell="1" allowOverlap="1">
+            <wp:simplePos x="0" y="0"/>
+            <wp:positionH relativeFrom="margin">
+              <wp:align>center</wp:align>
+            </wp:positionH>
+            <wp:positionV relativeFrom="margin">
+              <wp:posOffset>447675</wp:posOffset>
+            </wp:positionV>
+            <wp:extent cx="6800850" cy="3505200"/>
+            <wp:effectExtent l="19050" t="0" r="0" b="0"/>
+            <wp:wrapSquare wrapText="bothSides"/>
+            <wp:docPr id="6" name="Picture 5" descr="FlyAir (2).png"/>
+            <wp:cNvGraphicFramePr>
+              <a:graphicFrameLocks xmlns:a="http://schemas.openxmlformats.org/drawingml/2006/main" noChangeAspect="1"/>
+            </wp:cNvGraphicFramePr>
+            <a:graphic xmlns:a="http://schemas.openxmlformats.org/drawingml/2006/main">
+              <a:graphicData uri="http://schemas.openxmlformats.org/drawingml/2006/picture">
+                <pic:pic xmlns:pic="http://schemas.openxmlformats.org/drawingml/2006/picture">
+                  <pic:nvPicPr>
+                    <pic:cNvPr id="0" name="FlyAir (2).png"/>
+                    <pic:cNvPicPr/>
+                  </pic:nvPicPr>
+                  <pic:blipFill>
+                    <a:blip r:embed="rId10"/>
+                    <a:srcRect t="1340"/>
+                    <a:stretch>
+                      <a:fillRect/>
+                    </a:stretch>
+                  </pic:blipFill>
+                  <pic:spPr>
+                    <a:xfrm>
+                      <a:off x="0" y="0"/>
+                      <a:ext cx="6800850" cy="3505200"/>
+                    </a:xfrm>
+                    <a:prstGeom prst="rect">
+                      <a:avLst/>
+                    </a:prstGeom>
+                  </pic:spPr>
+                </pic:pic>
+              </a:graphicData>
+            </a:graphic>
+          </wp:anchor>
+        </w:drawing>
+      </w:r>
+      <w:r>
         <w:t>2. Class Diagram Description</w:t>
       </w:r>
       <w:bookmarkEnd w:id="2"/>
@@ -1420,17 +1490,110 @@
       </w:r>
       <w:bookmarkEnd w:id="3"/>
     </w:p>
-    <w:p/>
+    <w:p>
+      <w:pPr>
+        <w:jc w:val="center"/>
+      </w:pPr>
+      <w:r>
+        <w:rPr>
+          <w:noProof/>
+          <w:lang w:val="en-CA" w:eastAsia="en-CA"/>
+        </w:rPr>
+        <w:drawing>
+          <wp:inline distT="0" distB="0" distL="0" distR="0">
+            <wp:extent cx="2743200" cy="3552669"/>
+            <wp:effectExtent l="19050" t="0" r="0" b="0"/>
+            <wp:docPr id="7" name="Picture 6" descr="Person.png"/>
+            <wp:cNvGraphicFramePr>
+              <a:graphicFrameLocks xmlns:a="http://schemas.openxmlformats.org/drawingml/2006/main" noChangeAspect="1"/>
+            </wp:cNvGraphicFramePr>
+            <a:graphic xmlns:a="http://schemas.openxmlformats.org/drawingml/2006/main">
+              <a:graphicData uri="http://schemas.openxmlformats.org/drawingml/2006/picture">
+                <pic:pic xmlns:pic="http://schemas.openxmlformats.org/drawingml/2006/picture">
+                  <pic:nvPicPr>
+                    <pic:cNvPr id="0" name="Person.png"/>
+                    <pic:cNvPicPr/>
+                  </pic:nvPicPr>
+                  <pic:blipFill>
+                    <a:blip r:embed="rId11"/>
+                    <a:srcRect l="12760" t="2469" r="7812"/>
+                    <a:stretch>
+                      <a:fillRect/>
+                    </a:stretch>
+                  </pic:blipFill>
+                  <pic:spPr>
+                    <a:xfrm>
+                      <a:off x="0" y="0"/>
+                      <a:ext cx="2743200" cy="3552669"/>
+                    </a:xfrm>
+                    <a:prstGeom prst="rect">
+                      <a:avLst/>
+                    </a:prstGeom>
+                  </pic:spPr>
+                </pic:pic>
+              </a:graphicData>
+            </a:graphic>
+          </wp:inline>
+        </w:drawing>
+      </w:r>
+    </w:p>
     <w:p>
       <w:pPr>
         <w:pStyle w:val="Heading3"/>
       </w:pPr>
       <w:bookmarkStart w:id="4" w:name="_Toc444428914"/>
       <w:r>
+        <w:lastRenderedPageBreak/>
         <w:t>2.1.1 User</w:t>
       </w:r>
       <w:bookmarkEnd w:id="4"/>
     </w:p>
+    <w:p>
+      <w:pPr>
+        <w:jc w:val="center"/>
+      </w:pPr>
+      <w:r>
+        <w:rPr>
+          <w:noProof/>
+          <w:lang w:val="en-CA" w:eastAsia="en-CA"/>
+        </w:rPr>
+        <w:drawing>
+          <wp:inline distT="0" distB="0" distL="0" distR="0">
+            <wp:extent cx="2123810" cy="2428572"/>
+            <wp:effectExtent l="19050" t="0" r="0" b="0"/>
+            <wp:docPr id="10" name="Picture 9" descr="FlyAir (2) (2).png"/>
+            <wp:cNvGraphicFramePr>
+              <a:graphicFrameLocks xmlns:a="http://schemas.openxmlformats.org/drawingml/2006/main" noChangeAspect="1"/>
+            </wp:cNvGraphicFramePr>
+            <a:graphic xmlns:a="http://schemas.openxmlformats.org/drawingml/2006/main">
+              <a:graphicData uri="http://schemas.openxmlformats.org/drawingml/2006/picture">
+                <pic:pic xmlns:pic="http://schemas.openxmlformats.org/drawingml/2006/picture">
+                  <pic:nvPicPr>
+                    <pic:cNvPr id="0" name="FlyAir (2) (2).png"/>
+                    <pic:cNvPicPr/>
+                  </pic:nvPicPr>
+                  <pic:blipFill>
+                    <a:blip r:embed="rId12"/>
+                    <a:stretch>
+                      <a:fillRect/>
+                    </a:stretch>
+                  </pic:blipFill>
+                  <pic:spPr>
+                    <a:xfrm>
+                      <a:off x="0" y="0"/>
+                      <a:ext cx="2123810" cy="2428572"/>
+                    </a:xfrm>
+                    <a:prstGeom prst="rect">
+                      <a:avLst/>
+                    </a:prstGeom>
+                  </pic:spPr>
+                </pic:pic>
+              </a:graphicData>
+            </a:graphic>
+          </wp:inline>
+        </w:drawing>
+      </w:r>
+    </w:p>
     <w:p/>
     <w:p>
       <w:pPr>
@@ -1442,7 +1605,82 @@
       </w:r>
       <w:bookmarkEnd w:id="5"/>
     </w:p>
-    <w:p/>
+    <w:p>
+      <w:pPr>
+        <w:jc w:val="center"/>
+        <w:rPr>
+          <w:noProof/>
+          <w:lang w:val="en-CA" w:eastAsia="en-CA"/>
+        </w:rPr>
+      </w:pPr>
+    </w:p>
+    <w:p>
+      <w:pPr>
+        <w:jc w:val="center"/>
+      </w:pPr>
+      <w:r>
+        <w:rPr>
+          <w:noProof/>
+          <w:lang w:val="en-CA" w:eastAsia="en-CA"/>
+        </w:rPr>
+        <w:drawing>
+          <wp:inline distT="0" distB="0" distL="0" distR="0">
+            <wp:extent cx="2247900" cy="2644588"/>
+            <wp:effectExtent l="19050" t="0" r="0" b="0"/>
+            <wp:docPr id="9" name="Picture 8" descr="Administrator.png"/>
+            <wp:cNvGraphicFramePr>
+              <a:graphicFrameLocks xmlns:a="http://schemas.openxmlformats.org/drawingml/2006/main" noChangeAspect="1"/>
+            </wp:cNvGraphicFramePr>
+            <a:graphic xmlns:a="http://schemas.openxmlformats.org/drawingml/2006/main">
+              <a:graphicData uri="http://schemas.openxmlformats.org/drawingml/2006/picture">
+                <pic:pic xmlns:pic="http://schemas.openxmlformats.org/drawingml/2006/picture">
+                  <pic:nvPicPr>
+                    <pic:cNvPr id="0" name="Administrator.png"/>
+                    <pic:cNvPicPr/>
+                  </pic:nvPicPr>
+                  <pic:blipFill>
+                    <a:blip r:embed="rId13"/>
+                    <a:srcRect l="12371"/>
+                    <a:stretch>
+                      <a:fillRect/>
+                    </a:stretch>
+                  </pic:blipFill>
+                  <pic:spPr>
+                    <a:xfrm>
+                      <a:off x="0" y="0"/>
+                      <a:ext cx="2247900" cy="2644588"/>
+                    </a:xfrm>
+                    <a:prstGeom prst="rect">
+                      <a:avLst/>
+                    </a:prstGeom>
+                  </pic:spPr>
+                </pic:pic>
+              </a:graphicData>
+            </a:graphic>
+          </wp:inline>
+        </w:drawing>
+      </w:r>
+    </w:p>
+    <w:p>
+      <w:pPr>
+        <w:jc w:val="both"/>
+        <w:rPr>
+          <w:rFonts w:ascii="Times New Roman" w:hAnsi="Times New Roman" w:cs="Times New Roman"/>
+        </w:rPr>
+      </w:pPr>
+      <w:r>
+        <w:rPr>
+          <w:rFonts w:ascii="Times New Roman" w:hAnsi="Times New Roman" w:cs="Times New Roman"/>
+        </w:rPr>
+        <w:tab/>
+      </w:r>
+      <w:r>
+        <w:rPr>
+          <w:rFonts w:ascii="Times New Roman" w:hAnsi="Times New Roman" w:cs="Times New Roman"/>
+        </w:rPr>
+        <w:t>Admin class will define the role of an administrator in the system. This class will inherit the Person class. The primary task of Admin class is perform administrative functions in flight reservation system. Administrator will manage flight details, user registrations and routinely take system back-up. Admin class can manage overall system.</w:t>
+      </w:r>
+    </w:p>
     <w:p>
       <w:pPr>
         <w:pStyle w:val="Heading2"/>
@@ -1482,6 +1720,7 @@
       </w:pPr>
       <w:bookmarkStart w:id="9" w:name="_Toc444428919"/>
       <w:r>
+        <w:lastRenderedPageBreak/>
         <w:t>2.5 Catalog</w:t>
       </w:r>
       <w:bookmarkEnd w:id="9"/>
@@ -1493,7 +1732,7 @@
       <w:r>
         <w:rPr>
           <w:noProof/>
-          <w:lang w:eastAsia="en-IN"/>
+          <w:lang w:val="en-CA" w:eastAsia="en-CA"/>
         </w:rPr>
         <w:drawing>
           <wp:inline distT="0" distB="0" distL="0" distR="0">
@@ -1511,7 +1750,7 @@
                     <pic:cNvPicPr/>
                   </pic:nvPicPr>
                   <pic:blipFill>
-                    <a:blip r:embed="rId10"/>
+                    <a:blip r:embed="rId14"/>
                     <a:stretch>
                       <a:fillRect/>
                     </a:stretch>
@@ -1552,7 +1791,6 @@
       </w:pPr>
       <w:bookmarkStart w:id="10" w:name="_Toc444428920"/>
       <w:r>
-        <w:lastRenderedPageBreak/>
         <w:t>2.6 Flight</w:t>
       </w:r>
       <w:bookmarkEnd w:id="10"/>
@@ -1564,12 +1802,12 @@
       <w:r>
         <w:rPr>
           <w:noProof/>
-          <w:lang w:eastAsia="en-IN"/>
+          <w:lang w:val="en-CA" w:eastAsia="en-CA"/>
         </w:rPr>
         <w:drawing>
           <wp:inline distT="0" distB="0" distL="0" distR="0">
-            <wp:extent cx="1881651" cy="2582266"/>
-            <wp:effectExtent l="19050" t="0" r="4299" b="0"/>
+            <wp:extent cx="2085975" cy="2862671"/>
+            <wp:effectExtent l="19050" t="0" r="9525" b="0"/>
             <wp:docPr id="4" name="Picture 3" descr="Flight.png"/>
             <wp:cNvGraphicFramePr>
               <a:graphicFrameLocks xmlns:a="http://schemas.openxmlformats.org/drawingml/2006/main" noChangeAspect="1"/>
@@ -1582,7 +1820,7 @@
                     <pic:cNvPicPr/>
                   </pic:nvPicPr>
                   <pic:blipFill>
-                    <a:blip r:embed="rId11"/>
+                    <a:blip r:embed="rId15"/>
                     <a:stretch>
                       <a:fillRect/>
                     </a:stretch>
@@ -1590,7 +1828,7 @@
                   <pic:spPr>
                     <a:xfrm>
                       <a:off x="0" y="0"/>
-                      <a:ext cx="1882635" cy="2583617"/>
+                      <a:ext cx="2087867" cy="2865268"/>
                     </a:xfrm>
                     <a:prstGeom prst="rect">
                       <a:avLst/>
@@ -1619,6 +1857,7 @@
       </w:pPr>
       <w:bookmarkStart w:id="11" w:name="_Toc444428921"/>
       <w:r>
+        <w:lastRenderedPageBreak/>
         <w:t>2.7 Payment</w:t>
       </w:r>
       <w:bookmarkEnd w:id="11"/>
@@ -1630,7 +1869,7 @@
       <w:r>
         <w:rPr>
           <w:noProof/>
-          <w:lang w:eastAsia="en-IN"/>
+          <w:lang w:val="en-CA" w:eastAsia="en-CA"/>
         </w:rPr>
         <w:drawing>
           <wp:inline distT="0" distB="0" distL="0" distR="0">
@@ -1648,7 +1887,7 @@
                     <pic:cNvPicPr/>
                   </pic:nvPicPr>
                   <pic:blipFill>
-                    <a:blip r:embed="rId12"/>
+                    <a:blip r:embed="rId16"/>
                     <a:stretch>
                       <a:fillRect/>
                     </a:stretch>

</xml_diff>